<commit_message>
updated the text value
</commit_message>
<xml_diff>
--- a/9. CRUD Operations.docx
+++ b/9. CRUD Operations.docx
@@ -5,10 +5,7 @@
     <w:p>
       <w:pPr>
         <w:spacing w:after="0"/>
-        <w:jc w:val="center"/>
         <w:rPr>
-          <w:b/>
-          <w:bCs/>
           <w:sz w:val="28"/>
           <w:szCs w:val="28"/>
           <w:lang w:val="en-US"/>
@@ -22,717 +19,8 @@
           <w:szCs w:val="28"/>
           <w:lang w:val="en-US"/>
         </w:rPr>
-        <w:t>CRUD Operations</w:t>
+        <w:t>test</w:t>
       </w:r>
-    </w:p>
-    <w:p>
-      <w:pPr>
-        <w:spacing w:after="0"/>
-        <w:rPr>
-          <w:i/>
-          <w:iCs/>
-          <w:sz w:val="28"/>
-          <w:szCs w:val="28"/>
-          <w:u w:val="single"/>
-          <w:lang w:val="en-US"/>
-        </w:rPr>
-      </w:pPr>
-      <w:r>
-        <w:rPr>
-          <w:i/>
-          <w:iCs/>
-          <w:sz w:val="28"/>
-          <w:szCs w:val="28"/>
-          <w:u w:val="single"/>
-          <w:lang w:val="en-US"/>
-        </w:rPr>
-        <w:t>Note: Use Dot Net core</w:t>
-      </w:r>
-      <w:r>
-        <w:rPr>
-          <w:i/>
-          <w:iCs/>
-          <w:sz w:val="28"/>
-          <w:szCs w:val="28"/>
-          <w:u w:val="single"/>
-          <w:lang w:val="en-US"/>
-        </w:rPr>
-        <w:t xml:space="preserve"> 6.0</w:t>
-      </w:r>
-    </w:p>
-    <w:p>
-      <w:pPr>
-        <w:spacing w:after="0"/>
-        <w:rPr>
-          <w:sz w:val="28"/>
-          <w:szCs w:val="28"/>
-          <w:lang w:val="en-US"/>
-        </w:rPr>
-      </w:pPr>
-      <w:r>
-        <w:rPr>
-          <w:sz w:val="28"/>
-          <w:szCs w:val="28"/>
-          <w:lang w:val="en-US"/>
-        </w:rPr>
-        <w:t>Install below packages:</w:t>
-      </w:r>
-    </w:p>
-    <w:p>
-      <w:pPr>
-        <w:pStyle w:val="ListParagraph"/>
-        <w:numPr>
-          <w:ilvl w:val="0"/>
-          <w:numId w:val="2"/>
-        </w:numPr>
-        <w:spacing w:after="0"/>
-        <w:rPr>
-          <w:sz w:val="28"/>
-          <w:szCs w:val="28"/>
-          <w:lang w:val="en-US"/>
-        </w:rPr>
-      </w:pPr>
-      <w:r>
-        <w:rPr>
-          <w:sz w:val="28"/>
-          <w:szCs w:val="28"/>
-          <w:lang w:val="en-US"/>
-        </w:rPr>
-        <w:t>Microsoft.EntityFrameworkCore</w:t>
-      </w:r>
-    </w:p>
-    <w:p>
-      <w:pPr>
-        <w:pStyle w:val="ListParagraph"/>
-        <w:numPr>
-          <w:ilvl w:val="0"/>
-          <w:numId w:val="2"/>
-        </w:numPr>
-        <w:spacing w:after="0"/>
-        <w:rPr>
-          <w:sz w:val="28"/>
-          <w:szCs w:val="28"/>
-          <w:lang w:val="en-US"/>
-        </w:rPr>
-      </w:pPr>
-      <w:r>
-        <w:rPr>
-          <w:sz w:val="28"/>
-          <w:szCs w:val="28"/>
-          <w:lang w:val="en-US"/>
-        </w:rPr>
-        <w:t>Microsoft.EntityFrameworkCore</w:t>
-      </w:r>
-      <w:r>
-        <w:rPr>
-          <w:sz w:val="28"/>
-          <w:szCs w:val="28"/>
-          <w:lang w:val="en-US"/>
-        </w:rPr>
-        <w:t>.Tools</w:t>
-      </w:r>
-    </w:p>
-    <w:p>
-      <w:pPr>
-        <w:spacing w:after="0"/>
-        <w:rPr>
-          <w:sz w:val="28"/>
-          <w:szCs w:val="28"/>
-          <w:lang w:val="en-US"/>
-        </w:rPr>
-      </w:pPr>
-    </w:p>
-    <w:p>
-      <w:pPr>
-        <w:spacing w:after="0"/>
-        <w:rPr>
-          <w:sz w:val="28"/>
-          <w:szCs w:val="28"/>
-          <w:lang w:val="en-US"/>
-        </w:rPr>
-      </w:pPr>
-      <w:r>
-        <w:rPr>
-          <w:sz w:val="28"/>
-          <w:szCs w:val="28"/>
-          <w:lang w:val="en-US"/>
-        </w:rPr>
-        <w:t>Step 1: Create a “Employee” class under “Models” folder.</w:t>
-      </w:r>
-    </w:p>
-    <w:p>
-      <w:pPr>
-        <w:spacing w:after="0"/>
-        <w:rPr>
-          <w:sz w:val="28"/>
-          <w:szCs w:val="28"/>
-          <w:lang w:val="en-US"/>
-        </w:rPr>
-      </w:pPr>
-      <w:r>
-        <w:rPr>
-          <w:noProof/>
-        </w:rPr>
-        <w:drawing>
-          <wp:inline distT="0" distB="0" distL="0" distR="0" wp14:anchorId="2FE58252" wp14:editId="12C543DB">
-            <wp:extent cx="4724400" cy="6562725"/>
-            <wp:effectExtent l="0" t="0" r="0" b="9525"/>
-            <wp:docPr id="1" name="Picture 1"/>
-            <wp:cNvGraphicFramePr>
-              <a:graphicFrameLocks xmlns:a="http://schemas.openxmlformats.org/drawingml/2006/main" noChangeAspect="1"/>
-            </wp:cNvGraphicFramePr>
-            <a:graphic xmlns:a="http://schemas.openxmlformats.org/drawingml/2006/main">
-              <a:graphicData uri="http://schemas.openxmlformats.org/drawingml/2006/picture">
-                <pic:pic xmlns:pic="http://schemas.openxmlformats.org/drawingml/2006/picture">
-                  <pic:nvPicPr>
-                    <pic:cNvPr id="1" name=""/>
-                    <pic:cNvPicPr/>
-                  </pic:nvPicPr>
-                  <pic:blipFill>
-                    <a:blip r:embed="rId5"/>
-                    <a:stretch>
-                      <a:fillRect/>
-                    </a:stretch>
-                  </pic:blipFill>
-                  <pic:spPr>
-                    <a:xfrm>
-                      <a:off x="0" y="0"/>
-                      <a:ext cx="4724400" cy="6562725"/>
-                    </a:xfrm>
-                    <a:prstGeom prst="rect">
-                      <a:avLst/>
-                    </a:prstGeom>
-                  </pic:spPr>
-                </pic:pic>
-              </a:graphicData>
-            </a:graphic>
-          </wp:inline>
-        </w:drawing>
-      </w:r>
-    </w:p>
-    <w:p>
-      <w:pPr>
-        <w:spacing w:after="0"/>
-        <w:rPr>
-          <w:sz w:val="28"/>
-          <w:szCs w:val="28"/>
-          <w:lang w:val="en-US"/>
-        </w:rPr>
-      </w:pPr>
-    </w:p>
-    <w:p>
-      <w:pPr>
-        <w:spacing w:after="0"/>
-        <w:rPr>
-          <w:sz w:val="28"/>
-          <w:szCs w:val="28"/>
-          <w:lang w:val="en-US"/>
-        </w:rPr>
-      </w:pPr>
-    </w:p>
-    <w:p>
-      <w:pPr>
-        <w:spacing w:after="0"/>
-        <w:rPr>
-          <w:sz w:val="28"/>
-          <w:szCs w:val="28"/>
-          <w:lang w:val="en-US"/>
-        </w:rPr>
-      </w:pPr>
-      <w:r>
-        <w:rPr>
-          <w:sz w:val="28"/>
-          <w:szCs w:val="28"/>
-          <w:lang w:val="en-US"/>
-        </w:rPr>
-        <w:lastRenderedPageBreak/>
-        <w:t xml:space="preserve">Step 2: </w:t>
-      </w:r>
-      <w:r>
-        <w:rPr>
-          <w:sz w:val="28"/>
-          <w:szCs w:val="28"/>
-          <w:lang w:val="en-US"/>
-        </w:rPr>
-        <w:t xml:space="preserve">Create “AppDbContext” class under “Models” </w:t>
-      </w:r>
-      <w:r>
-        <w:rPr>
-          <w:sz w:val="28"/>
-          <w:szCs w:val="28"/>
-          <w:lang w:val="en-US"/>
-        </w:rPr>
-        <w:t>folder and</w:t>
-      </w:r>
-      <w:r>
-        <w:rPr>
-          <w:sz w:val="28"/>
-          <w:szCs w:val="28"/>
-          <w:lang w:val="en-US"/>
-        </w:rPr>
-        <w:t xml:space="preserve"> add below code.</w:t>
-      </w:r>
-    </w:p>
-    <w:p>
-      <w:pPr>
-        <w:spacing w:after="0"/>
-        <w:rPr>
-          <w:sz w:val="28"/>
-          <w:szCs w:val="28"/>
-          <w:lang w:val="en-US"/>
-        </w:rPr>
-      </w:pPr>
-      <w:r>
-        <w:rPr>
-          <w:noProof/>
-        </w:rPr>
-        <w:drawing>
-          <wp:inline distT="0" distB="0" distL="0" distR="0" wp14:anchorId="42C8AF01" wp14:editId="678E855D">
-            <wp:extent cx="5731510" cy="1459865"/>
-            <wp:effectExtent l="0" t="0" r="2540" b="6985"/>
-            <wp:docPr id="2" name="Picture 2"/>
-            <wp:cNvGraphicFramePr>
-              <a:graphicFrameLocks xmlns:a="http://schemas.openxmlformats.org/drawingml/2006/main" noChangeAspect="1"/>
-            </wp:cNvGraphicFramePr>
-            <a:graphic xmlns:a="http://schemas.openxmlformats.org/drawingml/2006/main">
-              <a:graphicData uri="http://schemas.openxmlformats.org/drawingml/2006/picture">
-                <pic:pic xmlns:pic="http://schemas.openxmlformats.org/drawingml/2006/picture">
-                  <pic:nvPicPr>
-                    <pic:cNvPr id="1" name=""/>
-                    <pic:cNvPicPr/>
-                  </pic:nvPicPr>
-                  <pic:blipFill>
-                    <a:blip r:embed="rId6"/>
-                    <a:stretch>
-                      <a:fillRect/>
-                    </a:stretch>
-                  </pic:blipFill>
-                  <pic:spPr>
-                    <a:xfrm>
-                      <a:off x="0" y="0"/>
-                      <a:ext cx="5731510" cy="1459865"/>
-                    </a:xfrm>
-                    <a:prstGeom prst="rect">
-                      <a:avLst/>
-                    </a:prstGeom>
-                  </pic:spPr>
-                </pic:pic>
-              </a:graphicData>
-            </a:graphic>
-          </wp:inline>
-        </w:drawing>
-      </w:r>
-    </w:p>
-    <w:p>
-      <w:pPr>
-        <w:spacing w:after="0"/>
-        <w:rPr>
-          <w:sz w:val="28"/>
-          <w:szCs w:val="28"/>
-          <w:lang w:val="en-US"/>
-        </w:rPr>
-      </w:pPr>
-    </w:p>
-    <w:p>
-      <w:pPr>
-        <w:spacing w:after="0"/>
-        <w:rPr>
-          <w:sz w:val="28"/>
-          <w:szCs w:val="28"/>
-          <w:lang w:val="en-US"/>
-        </w:rPr>
-      </w:pPr>
-      <w:r>
-        <w:rPr>
-          <w:sz w:val="28"/>
-          <w:szCs w:val="28"/>
-          <w:lang w:val="en-US"/>
-        </w:rPr>
-        <w:t xml:space="preserve">Step 3: </w:t>
-      </w:r>
-      <w:r>
-        <w:rPr>
-          <w:sz w:val="28"/>
-          <w:szCs w:val="28"/>
-          <w:lang w:val="en-US"/>
-        </w:rPr>
-        <w:t>In “appsettings.json” file add below code for connection string.</w:t>
-      </w:r>
-    </w:p>
-    <w:p>
-      <w:pPr>
-        <w:spacing w:after="0"/>
-        <w:rPr>
-          <w:sz w:val="28"/>
-          <w:szCs w:val="28"/>
-          <w:lang w:val="en-US"/>
-        </w:rPr>
-      </w:pPr>
-      <w:r>
-        <w:rPr>
-          <w:noProof/>
-        </w:rPr>
-        <w:drawing>
-          <wp:inline distT="0" distB="0" distL="0" distR="0" wp14:anchorId="5CFC044E" wp14:editId="2A812F8D">
-            <wp:extent cx="5731510" cy="431800"/>
-            <wp:effectExtent l="0" t="0" r="2540" b="6350"/>
-            <wp:docPr id="3" name="Picture 3"/>
-            <wp:cNvGraphicFramePr>
-              <a:graphicFrameLocks xmlns:a="http://schemas.openxmlformats.org/drawingml/2006/main" noChangeAspect="1"/>
-            </wp:cNvGraphicFramePr>
-            <a:graphic xmlns:a="http://schemas.openxmlformats.org/drawingml/2006/main">
-              <a:graphicData uri="http://schemas.openxmlformats.org/drawingml/2006/picture">
-                <pic:pic xmlns:pic="http://schemas.openxmlformats.org/drawingml/2006/picture">
-                  <pic:nvPicPr>
-                    <pic:cNvPr id="1" name=""/>
-                    <pic:cNvPicPr/>
-                  </pic:nvPicPr>
-                  <pic:blipFill>
-                    <a:blip r:embed="rId7"/>
-                    <a:stretch>
-                      <a:fillRect/>
-                    </a:stretch>
-                  </pic:blipFill>
-                  <pic:spPr>
-                    <a:xfrm>
-                      <a:off x="0" y="0"/>
-                      <a:ext cx="5731510" cy="431800"/>
-                    </a:xfrm>
-                    <a:prstGeom prst="rect">
-                      <a:avLst/>
-                    </a:prstGeom>
-                  </pic:spPr>
-                </pic:pic>
-              </a:graphicData>
-            </a:graphic>
-          </wp:inline>
-        </w:drawing>
-      </w:r>
-    </w:p>
-    <w:p>
-      <w:pPr>
-        <w:spacing w:after="0"/>
-        <w:rPr>
-          <w:sz w:val="28"/>
-          <w:szCs w:val="28"/>
-          <w:lang w:val="en-US"/>
-        </w:rPr>
-      </w:pPr>
-    </w:p>
-    <w:p>
-      <w:pPr>
-        <w:spacing w:after="0"/>
-        <w:rPr>
-          <w:sz w:val="28"/>
-          <w:szCs w:val="28"/>
-          <w:lang w:val="en-US"/>
-        </w:rPr>
-      </w:pPr>
-      <w:r>
-        <w:rPr>
-          <w:sz w:val="28"/>
-          <w:szCs w:val="28"/>
-          <w:lang w:val="en-US"/>
-        </w:rPr>
-        <w:t xml:space="preserve">Step 4: </w:t>
-      </w:r>
-      <w:r>
-        <w:rPr>
-          <w:sz w:val="28"/>
-          <w:szCs w:val="28"/>
-          <w:lang w:val="en-US"/>
-        </w:rPr>
-        <w:t>In “program.cs” file add below code.</w:t>
-      </w:r>
-    </w:p>
-    <w:p>
-      <w:pPr>
-        <w:spacing w:after="0"/>
-        <w:rPr>
-          <w:sz w:val="28"/>
-          <w:szCs w:val="28"/>
-          <w:lang w:val="en-US"/>
-        </w:rPr>
-      </w:pPr>
-      <w:r>
-        <w:rPr>
-          <w:noProof/>
-        </w:rPr>
-        <w:drawing>
-          <wp:inline distT="0" distB="0" distL="0" distR="0" wp14:anchorId="73833A09" wp14:editId="2C77301B">
-            <wp:extent cx="5731510" cy="609600"/>
-            <wp:effectExtent l="0" t="0" r="2540" b="0"/>
-            <wp:docPr id="5" name="Picture 5"/>
-            <wp:cNvGraphicFramePr>
-              <a:graphicFrameLocks xmlns:a="http://schemas.openxmlformats.org/drawingml/2006/main" noChangeAspect="1"/>
-            </wp:cNvGraphicFramePr>
-            <a:graphic xmlns:a="http://schemas.openxmlformats.org/drawingml/2006/main">
-              <a:graphicData uri="http://schemas.openxmlformats.org/drawingml/2006/picture">
-                <pic:pic xmlns:pic="http://schemas.openxmlformats.org/drawingml/2006/picture">
-                  <pic:nvPicPr>
-                    <pic:cNvPr id="1" name=""/>
-                    <pic:cNvPicPr/>
-                  </pic:nvPicPr>
-                  <pic:blipFill>
-                    <a:blip r:embed="rId8"/>
-                    <a:stretch>
-                      <a:fillRect/>
-                    </a:stretch>
-                  </pic:blipFill>
-                  <pic:spPr>
-                    <a:xfrm>
-                      <a:off x="0" y="0"/>
-                      <a:ext cx="5731510" cy="609600"/>
-                    </a:xfrm>
-                    <a:prstGeom prst="rect">
-                      <a:avLst/>
-                    </a:prstGeom>
-                  </pic:spPr>
-                </pic:pic>
-              </a:graphicData>
-            </a:graphic>
-          </wp:inline>
-        </w:drawing>
-      </w:r>
-    </w:p>
-    <w:p>
-      <w:pPr>
-        <w:spacing w:after="0"/>
-        <w:rPr>
-          <w:sz w:val="28"/>
-          <w:szCs w:val="28"/>
-          <w:lang w:val="en-US"/>
-        </w:rPr>
-      </w:pPr>
-    </w:p>
-    <w:p>
-      <w:pPr>
-        <w:spacing w:after="0"/>
-        <w:rPr>
-          <w:sz w:val="28"/>
-          <w:szCs w:val="28"/>
-          <w:lang w:val="en-US"/>
-        </w:rPr>
-      </w:pPr>
-      <w:r>
-        <w:rPr>
-          <w:sz w:val="28"/>
-          <w:szCs w:val="28"/>
-          <w:lang w:val="en-US"/>
-        </w:rPr>
-        <w:t xml:space="preserve">Step 5: </w:t>
-      </w:r>
-      <w:r>
-        <w:rPr>
-          <w:sz w:val="28"/>
-          <w:szCs w:val="28"/>
-          <w:lang w:val="en-US"/>
-        </w:rPr>
-        <w:t>In package manager console run below command to create DB in server with corresponding tables.</w:t>
-      </w:r>
-    </w:p>
-    <w:p>
-      <w:pPr>
-        <w:pStyle w:val="ListParagraph"/>
-        <w:numPr>
-          <w:ilvl w:val="0"/>
-          <w:numId w:val="1"/>
-        </w:numPr>
-        <w:spacing w:after="0"/>
-        <w:rPr>
-          <w:sz w:val="28"/>
-          <w:szCs w:val="28"/>
-          <w:lang w:val="en-US"/>
-        </w:rPr>
-      </w:pPr>
-      <w:r>
-        <w:rPr>
-          <w:sz w:val="28"/>
-          <w:szCs w:val="28"/>
-          <w:lang w:val="en-US"/>
-        </w:rPr>
-        <w:t>Add-migration</w:t>
-      </w:r>
-      <w:r>
-        <w:rPr>
-          <w:sz w:val="28"/>
-          <w:szCs w:val="28"/>
-          <w:lang w:val="en-US"/>
-        </w:rPr>
-        <w:t xml:space="preserve"> CreateNewDB</w:t>
-      </w:r>
-    </w:p>
-    <w:p>
-      <w:pPr>
-        <w:pStyle w:val="ListParagraph"/>
-        <w:numPr>
-          <w:ilvl w:val="0"/>
-          <w:numId w:val="1"/>
-        </w:numPr>
-        <w:spacing w:after="0"/>
-        <w:rPr>
-          <w:sz w:val="28"/>
-          <w:szCs w:val="28"/>
-          <w:lang w:val="en-US"/>
-        </w:rPr>
-      </w:pPr>
-      <w:r>
-        <w:rPr>
-          <w:sz w:val="28"/>
-          <w:szCs w:val="28"/>
-          <w:lang w:val="en-US"/>
-        </w:rPr>
-        <w:t>Update-database</w:t>
-      </w:r>
-    </w:p>
-    <w:p>
-      <w:pPr>
-        <w:spacing w:after="0"/>
-        <w:rPr>
-          <w:sz w:val="28"/>
-          <w:szCs w:val="28"/>
-          <w:lang w:val="en-US"/>
-        </w:rPr>
-      </w:pPr>
-    </w:p>
-    <w:p>
-      <w:pPr>
-        <w:spacing w:after="0"/>
-        <w:rPr>
-          <w:sz w:val="28"/>
-          <w:szCs w:val="28"/>
-          <w:lang w:val="en-US"/>
-        </w:rPr>
-      </w:pPr>
-      <w:r>
-        <w:rPr>
-          <w:sz w:val="28"/>
-          <w:szCs w:val="28"/>
-          <w:lang w:val="en-US"/>
-        </w:rPr>
-        <w:t>Step 6: Add few data in tables in SQL server.</w:t>
-      </w:r>
-    </w:p>
-    <w:p>
-      <w:pPr>
-        <w:spacing w:after="0"/>
-        <w:rPr>
-          <w:sz w:val="28"/>
-          <w:szCs w:val="28"/>
-          <w:lang w:val="en-US"/>
-        </w:rPr>
-      </w:pPr>
-    </w:p>
-    <w:p>
-      <w:pPr>
-        <w:spacing w:after="0"/>
-        <w:rPr>
-          <w:sz w:val="28"/>
-          <w:szCs w:val="28"/>
-          <w:lang w:val="en-US"/>
-        </w:rPr>
-      </w:pPr>
-      <w:r>
-        <w:rPr>
-          <w:sz w:val="28"/>
-          <w:szCs w:val="28"/>
-          <w:lang w:val="en-US"/>
-        </w:rPr>
-        <w:t xml:space="preserve">Step 7: </w:t>
-      </w:r>
-      <w:r>
-        <w:rPr>
-          <w:sz w:val="28"/>
-          <w:szCs w:val="28"/>
-          <w:lang w:val="en-US"/>
-        </w:rPr>
-        <w:t xml:space="preserve">In API controller add below code to get data from DB. (Write other methods like insert, </w:t>
-      </w:r>
-      <w:r>
-        <w:rPr>
-          <w:sz w:val="28"/>
-          <w:szCs w:val="28"/>
-          <w:lang w:val="en-US"/>
-        </w:rPr>
-        <w:t>update,</w:t>
-      </w:r>
-      <w:r>
-        <w:rPr>
-          <w:sz w:val="28"/>
-          <w:szCs w:val="28"/>
-          <w:lang w:val="en-US"/>
-        </w:rPr>
-        <w:t xml:space="preserve"> and delete)</w:t>
-      </w:r>
-      <w:r>
-        <w:rPr>
-          <w:sz w:val="28"/>
-          <w:szCs w:val="28"/>
-          <w:lang w:val="en-US"/>
-        </w:rPr>
-        <w:t>.</w:t>
-      </w:r>
-    </w:p>
-    <w:p>
-      <w:pPr>
-        <w:spacing w:after="0"/>
-        <w:rPr>
-          <w:sz w:val="28"/>
-          <w:szCs w:val="28"/>
-          <w:lang w:val="en-US"/>
-        </w:rPr>
-      </w:pPr>
-      <w:r>
-        <w:rPr>
-          <w:noProof/>
-        </w:rPr>
-        <w:lastRenderedPageBreak/>
-        <w:drawing>
-          <wp:inline distT="0" distB="0" distL="0" distR="0" wp14:anchorId="0A234425" wp14:editId="41D7C619">
-            <wp:extent cx="5731510" cy="3345815"/>
-            <wp:effectExtent l="0" t="0" r="2540" b="6985"/>
-            <wp:docPr id="6" name="Picture 6"/>
-            <wp:cNvGraphicFramePr>
-              <a:graphicFrameLocks xmlns:a="http://schemas.openxmlformats.org/drawingml/2006/main" noChangeAspect="1"/>
-            </wp:cNvGraphicFramePr>
-            <a:graphic xmlns:a="http://schemas.openxmlformats.org/drawingml/2006/main">
-              <a:graphicData uri="http://schemas.openxmlformats.org/drawingml/2006/picture">
-                <pic:pic xmlns:pic="http://schemas.openxmlformats.org/drawingml/2006/picture">
-                  <pic:nvPicPr>
-                    <pic:cNvPr id="1" name=""/>
-                    <pic:cNvPicPr/>
-                  </pic:nvPicPr>
-                  <pic:blipFill>
-                    <a:blip r:embed="rId9"/>
-                    <a:stretch>
-                      <a:fillRect/>
-                    </a:stretch>
-                  </pic:blipFill>
-                  <pic:spPr>
-                    <a:xfrm>
-                      <a:off x="0" y="0"/>
-                      <a:ext cx="5731510" cy="3345815"/>
-                    </a:xfrm>
-                    <a:prstGeom prst="rect">
-                      <a:avLst/>
-                    </a:prstGeom>
-                  </pic:spPr>
-                </pic:pic>
-              </a:graphicData>
-            </a:graphic>
-          </wp:inline>
-        </w:drawing>
-      </w:r>
-    </w:p>
-    <w:p>
-      <w:pPr>
-        <w:spacing w:after="0"/>
-        <w:rPr>
-          <w:sz w:val="28"/>
-          <w:szCs w:val="28"/>
-          <w:lang w:val="en-US"/>
-        </w:rPr>
-      </w:pPr>
     </w:p>
     <w:sectPr>
       <w:pgSz w:w="11906" w:h="16838"/>

</xml_diff>